<commit_message>
Usecase Dokument nun mit Migrosoft und LibreOffice bearbeitbar
</commit_message>
<xml_diff>
--- a/documentation/UserCase.docx
+++ b/documentation/UserCase.docx
@@ -5,7 +5,12 @@
     <w:p>
       <w:pPr>
         <w:pStyle w:val="style1"/>
+        <w:numPr>
+          <w:ilvl w:val="0"/>
+          <w:numId w:val="1"/>
+        </w:numPr>
         <w:spacing w:after="0" w:before="480"/>
+        <w:contextualSpacing w:val="false"/>
       </w:pPr>
       <w:r>
         <w:rPr/>
@@ -136,14 +141,6 @@
       <w:r>
         <w:rPr/>
         <w:t>Der User drückt auf den „Quit“ Button. Die Applikation wird beendet.</w:t>
-      </w:r>
-    </w:p>
-    <w:p>
-      <w:pPr>
-        <w:pStyle w:val="style22"/>
-      </w:pPr>
-      <w:r>
-        <w:rPr/>
       </w:r>
     </w:p>
     <w:p>
@@ -157,7 +154,7 @@
           <w:pgNumType w:fmt="decimal"/>
           <w:formProt w:val="false"/>
           <w:textDirection w:val="lrTb"/>
-          <w:docGrid w:charSpace="4096" w:linePitch="360" w:type="default"/>
+          <w:docGrid w:charSpace="8192" w:linePitch="360" w:type="default"/>
         </w:sectPr>
         <w:pStyle w:val="style22"/>
       </w:pPr>
@@ -168,6 +165,10 @@
     <w:p>
       <w:pPr>
         <w:pStyle w:val="style1"/>
+        <w:numPr>
+          <w:ilvl w:val="0"/>
+          <w:numId w:val="1"/>
+        </w:numPr>
       </w:pPr>
       <w:r>
         <w:rPr/>
@@ -261,6 +262,7 @@
       <w:pPr>
         <w:pStyle w:val="style22"/>
         <w:spacing w:after="120" w:before="0"/>
+        <w:contextualSpacing w:val="false"/>
       </w:pPr>
       <w:r>
         <w:rPr/>
@@ -276,7 +278,7 @@
       <w:pgNumType w:fmt="decimal"/>
       <w:formProt w:val="false"/>
       <w:textDirection w:val="lrTb"/>
-      <w:docGrid w:charSpace="4096" w:linePitch="360" w:type="default"/>
+      <w:docGrid w:charSpace="8192" w:linePitch="360" w:type="default"/>
     </w:sectPr>
   </w:body>
 </w:document>
@@ -287,13 +289,13 @@
   <w:tbl>
     <w:tblPr>
       <w:jc w:val="left"/>
-      <w:tblInd w:type="dxa" w:w="-108"/>
+      <w:tblInd w:type="dxa" w:w="-216"/>
       <w:tblBorders>
         <w:right w:color="4F81BD" w:space="0" w:sz="12" w:val="double"/>
       </w:tblBorders>
     </w:tblPr>
     <w:tblGrid>
-      <w:gridCol w:w="7429"/>
+      <w:gridCol w:w="7428"/>
       <w:gridCol w:w="1858"/>
     </w:tblGrid>
     <w:tr>
@@ -303,11 +305,11 @@
       </w:trPr>
       <w:tc>
         <w:tcPr>
-          <w:tcW w:type="dxa" w:w="7429"/>
+          <w:tcW w:type="dxa" w:w="7428"/>
           <w:tcBorders>
             <w:right w:color="4F81BD" w:space="0" w:sz="12" w:val="double"/>
           </w:tcBorders>
-          <w:shd w:fill="auto" w:val="clear"/>
+          <w:shd w:fill="FFFFFF" w:val="clear"/>
           <w:tcMar>
             <w:top w:type="dxa" w:w="0"/>
             <w:left w:type="dxa" w:w="108"/>
@@ -320,6 +322,7 @@
             <w:pStyle w:val="style0"/>
             <w:tabs>
               <w:tab w:leader="none" w:pos="620" w:val="left"/>
+              <w:tab w:leader="none" w:pos="708" w:val="left"/>
               <w:tab w:leader="none" w:pos="4320" w:val="center"/>
               <w:tab w:leader="none" w:pos="4536" w:val="center"/>
               <w:tab w:leader="none" w:pos="9072" w:val="right"/>
@@ -340,10 +343,13 @@
             <w:pStyle w:val="style0"/>
             <w:tabs>
               <w:tab w:leader="none" w:pos="620" w:val="left"/>
+              <w:tab w:leader="none" w:pos="708" w:val="left"/>
               <w:tab w:leader="none" w:pos="4320" w:val="center"/>
               <w:tab w:leader="none" w:pos="4536" w:val="center"/>
               <w:tab w:leader="none" w:pos="9072" w:val="right"/>
             </w:tabs>
+            <w:spacing w:after="200" w:before="0"/>
+            <w:contextualSpacing w:val="false"/>
           </w:pPr>
           <w:r>
             <w:rPr>
@@ -360,8 +366,9 @@
           <w:tcW w:type="dxa" w:w="1858"/>
           <w:tcBorders>
             <w:left w:color="4F81BD" w:space="0" w:sz="12" w:val="double"/>
+            <w:right w:color="4F81BD" w:space="0" w:sz="12" w:val="double"/>
           </w:tcBorders>
-          <w:shd w:fill="auto" w:val="clear"/>
+          <w:shd w:fill="FFFFFF" w:val="clear"/>
           <w:tcMar>
             <w:top w:type="dxa" w:w="0"/>
             <w:left w:type="dxa" w:w="108"/>
@@ -373,10 +380,13 @@
           <w:pPr>
             <w:pStyle w:val="style0"/>
             <w:tabs>
+              <w:tab w:leader="none" w:pos="708" w:val="left"/>
               <w:tab w:leader="none" w:pos="1490" w:val="left"/>
               <w:tab w:leader="none" w:pos="4536" w:val="center"/>
               <w:tab w:leader="none" w:pos="9072" w:val="right"/>
             </w:tabs>
+            <w:spacing w:after="200" w:before="0"/>
+            <w:contextualSpacing w:val="false"/>
           </w:pPr>
           <w:r>
             <w:rPr/>
@@ -389,7 +399,7 @@
             <w:fldChar w:fldCharType="separate"/>
           </w:r>
           <w:r>
-            <w:t>2</w:t>
+            <w:t>1</w:t>
           </w:r>
           <w:r>
             <w:fldChar w:fldCharType="end"/>
@@ -409,8 +419,139 @@
 </w:ftr>
 </file>
 
-<file path=word/footer2.xml><?xml version="1.0" encoding="UTF-8" standalone="yes"?>
-<w:ftr xmlns:o="urn:schemas-microsoft-com:office:office" xmlns:r="http://schemas.openxmlformats.org/officeDocument/2006/relationships" xmlns:v="urn:schemas-microsoft-com:vml" xmlns:w="http://schemas.openxmlformats.org/wordprocessingml/2006/main" xmlns:w10="urn:schemas-microsoft-com:office:word" xmlns:wp="http://schemas.openxmlformats.org/drawingml/2006/wordprocessingDrawing"><w:tbl><w:tblPr><w:jc w:val="left"/><w:tblInd w:type="dxa" w:w="-108"/><w:tblBorders><w:right w:color="4F81BD" w:space="0" w:sz="12" w:val="double"/></w:tblBorders></w:tblPr><w:tblGrid><w:gridCol w:w="7429"/><w:gridCol w:w="1858"/></w:tblGrid><w:tr><w:trPr><w:trHeight w:hRule="atLeast" w:val="727"/><w:cantSplit w:val="false"/></w:trPr><w:tc><w:tcPr><w:tcW w:type="dxa" w:w="7429"/><w:tcBorders><w:right w:color="4F81BD" w:space="0" w:sz="12" w:val="double"/></w:tcBorders><w:shd w:fill="auto" w:val="clear"/><w:tcMar><w:top w:type="dxa" w:w="0"/><w:left w:type="dxa" w:w="108"/><w:bottom w:type="dxa" w:w="0"/><w:right w:type="dxa" w:w="108"/></w:tcMar></w:tcPr><w:tbl><w:tblPr><w:jc w:val="left"/><w:tblInd w:type="dxa" w:w="-108"/><w:tblBorders><w:right w:color="4F81BD" w:space="0" w:sz="12" w:val="double"/></w:tblBorders></w:tblPr><w:tblGrid><w:gridCol w:w="7429"/><w:gridCol w:w="1858"/></w:tblGrid><w:tr><w:trPr><w:trHeight w:hRule="atLeast" w:val="727"/><w:cantSplit w:val="false"/></w:trPr><w:tc><w:tcPr><w:tcW w:type="dxa" w:w="7429"/><w:tcBorders><w:right w:color="4F81BD" w:space="0" w:sz="12" w:val="double"/></w:tcBorders><w:shd w:fill="auto" w:val="clear"/><w:tcMar><w:top w:type="dxa" w:w="0"/><w:left w:type="dxa" w:w="108"/><w:bottom w:type="dxa" w:w="0"/><w:right w:type="dxa" w:w="108"/></w:tcMar></w:tcPr><w:p><w:pPr><w:pStyle w:val="style0"/><w:tabs><w:tab w:leader="none" w:pos="620" w:val="left"/><w:tab w:leader="none" w:pos="4320" w:val="center"/><w:tab w:leader="none" w:pos="4536" w:val="center"/><w:tab w:leader="none" w:pos="9072" w:val="right"/></w:tabs></w:pPr><w:r><w:rPr><w:rFonts w:ascii="Cambria" w:cs="" w:hAnsi="Cambria"/><w:sz w:val="20"/><w:szCs w:val="20"/></w:rPr><w:t xml:space="preserve">Arizcorreta Rafael,  Hermann Christoph, </w:t><w:tab/></w:r></w:p><w:p><w:pPr><w:pStyle w:val="style0"/><w:tabs><w:tab w:leader="none" w:pos="620" w:val="left"/><w:tab w:leader="none" w:pos="4320" w:val="center"/><w:tab w:leader="none" w:pos="4536" w:val="center"/><w:tab w:leader="none" w:pos="9072" w:val="right"/></w:tabs></w:pPr><w:r><w:rPr><w:rFonts w:ascii="Cambria" w:cs="" w:hAnsi="Cambria"/><w:sz w:val="20"/><w:szCs w:val="20"/></w:rPr><w:t>Magalhaes-Ferreira, Daniel, Spörri Raphael</w:t></w:r></w:p></w:tc><w:tc><w:tcPr><w:tcW w:type="dxa" w:w="1858"/><w:tcBorders><w:left w:color="4F81BD" w:space="0" w:sz="12" w:val="double"/></w:tcBorders><w:shd w:fill="auto" w:val="clear"/><w:tcMar><w:top w:type="dxa" w:w="0"/><w:left w:type="dxa" w:w="108"/><w:bottom w:type="dxa" w:w="0"/><w:right w:type="dxa" w:w="108"/></w:tcMar></w:tcPr><w:p><w:pPr><w:pStyle w:val="style0"/><w:tabs><w:tab w:leader="none" w:pos="1490" w:val="left"/><w:tab w:leader="none" w:pos="4536" w:val="center"/><w:tab w:leader="none" w:pos="9072" w:val="right"/></w:tabs></w:pPr><w:r><w:rPr></w:rPr><w:fldChar w:fldCharType="begin"></w:fldChar></w:r><w:r><w:instrText> PAGE </w:instrText></w:r><w:r><w:fldChar w:fldCharType="separate"/></w:r><w:r><w:t>2</w:t></w:r><w:r><w:fldChar w:fldCharType="end"/></w:r></w:p></w:tc></w:tr></w:tbl><w:p><w:pPr><w:pStyle w:val="style27"/></w:pPr><w:r><w:rPr></w:rPr></w:r></w:p></w:ftr>
+<file path=word/footer2.xml><?xml version="1.0" encoding="utf-8"?>
+<w:ftr xmlns:o="urn:schemas-microsoft-com:office:office" xmlns:r="http://schemas.openxmlformats.org/officeDocument/2006/relationships" xmlns:v="urn:schemas-microsoft-com:vml" xmlns:w="http://schemas.openxmlformats.org/wordprocessingml/2006/main" xmlns:w10="urn:schemas-microsoft-com:office:word" xmlns:wp="http://schemas.openxmlformats.org/drawingml/2006/wordprocessingDrawing">
+  <w:tbl>
+    <w:tblPr>
+      <w:jc w:val="left"/>
+      <w:tblInd w:type="dxa" w:w="-216"/>
+      <w:tblBorders>
+        <w:right w:color="4F81BD" w:space="0" w:sz="12" w:val="double"/>
+      </w:tblBorders>
+    </w:tblPr>
+    <w:tblGrid>
+      <w:gridCol w:w="7428"/>
+      <w:gridCol w:w="1858"/>
+    </w:tblGrid>
+    <w:tr>
+      <w:trPr>
+        <w:trHeight w:hRule="atLeast" w:val="727"/>
+        <w:cantSplit w:val="false"/>
+      </w:trPr>
+      <w:tc>
+        <w:tcPr>
+          <w:tcW w:type="dxa" w:w="7428"/>
+          <w:tcBorders>
+            <w:right w:color="4F81BD" w:space="0" w:sz="12" w:val="double"/>
+          </w:tcBorders>
+          <w:shd w:fill="FFFFFF" w:val="clear"/>
+          <w:tcMar>
+            <w:top w:type="dxa" w:w="0"/>
+            <w:left w:type="dxa" w:w="108"/>
+            <w:bottom w:type="dxa" w:w="0"/>
+            <w:right w:type="dxa" w:w="108"/>
+          </w:tcMar>
+        </w:tcPr>
+        <w:p>
+          <w:pPr>
+            <w:pStyle w:val="style0"/>
+            <w:tabs>
+              <w:tab w:leader="none" w:pos="620" w:val="left"/>
+              <w:tab w:leader="none" w:pos="708" w:val="left"/>
+              <w:tab w:leader="none" w:pos="4320" w:val="center"/>
+              <w:tab w:leader="none" w:pos="4536" w:val="center"/>
+              <w:tab w:leader="none" w:pos="9072" w:val="right"/>
+            </w:tabs>
+          </w:pPr>
+          <w:r>
+            <w:rPr>
+              <w:rFonts w:ascii="Cambria" w:cs="" w:hAnsi="Cambria"/>
+              <w:sz w:val="20"/>
+              <w:szCs w:val="20"/>
+            </w:rPr>
+            <w:t xml:space="preserve">Arizcorreta Rafael,  Hermann Christoph, </w:t>
+            <w:tab/>
+          </w:r>
+        </w:p>
+        <w:p>
+          <w:pPr>
+            <w:pStyle w:val="style0"/>
+            <w:tabs>
+              <w:tab w:leader="none" w:pos="620" w:val="left"/>
+              <w:tab w:leader="none" w:pos="708" w:val="left"/>
+              <w:tab w:leader="none" w:pos="4320" w:val="center"/>
+              <w:tab w:leader="none" w:pos="4536" w:val="center"/>
+              <w:tab w:leader="none" w:pos="9072" w:val="right"/>
+            </w:tabs>
+            <w:spacing w:after="200" w:before="0"/>
+            <w:contextualSpacing w:val="false"/>
+          </w:pPr>
+          <w:r>
+            <w:rPr>
+              <w:rFonts w:ascii="Cambria" w:cs="" w:hAnsi="Cambria"/>
+              <w:sz w:val="20"/>
+              <w:szCs w:val="20"/>
+            </w:rPr>
+            <w:t>Magalhaes-Ferreira, Daniel, Spörri Raphael</w:t>
+          </w:r>
+        </w:p>
+      </w:tc>
+      <w:tc>
+        <w:tcPr>
+          <w:tcW w:type="dxa" w:w="1858"/>
+          <w:tcBorders>
+            <w:left w:color="4F81BD" w:space="0" w:sz="12" w:val="double"/>
+            <w:right w:color="4F81BD" w:space="0" w:sz="12" w:val="double"/>
+          </w:tcBorders>
+          <w:shd w:fill="FFFFFF" w:val="clear"/>
+          <w:tcMar>
+            <w:top w:type="dxa" w:w="0"/>
+            <w:left w:type="dxa" w:w="108"/>
+            <w:bottom w:type="dxa" w:w="0"/>
+            <w:right w:type="dxa" w:w="108"/>
+          </w:tcMar>
+        </w:tcPr>
+        <w:p>
+          <w:pPr>
+            <w:pStyle w:val="style0"/>
+            <w:tabs>
+              <w:tab w:leader="none" w:pos="708" w:val="left"/>
+              <w:tab w:leader="none" w:pos="1490" w:val="left"/>
+              <w:tab w:leader="none" w:pos="4536" w:val="center"/>
+              <w:tab w:leader="none" w:pos="9072" w:val="right"/>
+            </w:tabs>
+            <w:spacing w:after="200" w:before="0"/>
+            <w:contextualSpacing w:val="false"/>
+          </w:pPr>
+          <w:r>
+            <w:rPr/>
+            <w:fldChar w:fldCharType="begin"/>
+          </w:r>
+          <w:r>
+            <w:instrText> PAGE </w:instrText>
+          </w:r>
+          <w:r>
+            <w:fldChar w:fldCharType="separate"/>
+          </w:r>
+          <w:r>
+            <w:t>2</w:t>
+          </w:r>
+          <w:r>
+            <w:fldChar w:fldCharType="end"/>
+          </w:r>
+        </w:p>
+      </w:tc>
+    </w:tr>
+  </w:tbl>
+  <w:p>
+    <w:pPr>
+      <w:pStyle w:val="style27"/>
+    </w:pPr>
+    <w:r>
+      <w:rPr/>
+    </w:r>
+  </w:p>
+</w:ftr>
 </file>
 
 <file path=word/header1.xml><?xml version="1.0" encoding="utf-8"?>
@@ -610,10 +751,11 @@
       </w:tabs>
       <w:suppressAutoHyphens w:val="true"/>
       <w:spacing w:after="200" w:before="0" w:line="276" w:lineRule="auto"/>
+      <w:contextualSpacing w:val="false"/>
     </w:pPr>
     <w:rPr>
       <w:rFonts w:ascii="Calibri" w:cs="Calibri" w:eastAsia="SimSun" w:hAnsi="Calibri"/>
-      <w:color w:val="auto"/>
+      <w:color w:val="00000A"/>
       <w:sz w:val="22"/>
       <w:szCs w:val="22"/>
       <w:lang w:bidi="ar-SA" w:eastAsia="en-US" w:val="de-CH"/>
@@ -626,7 +768,13 @@
     <w:pPr>
       <w:keepNext/>
       <w:keepLines/>
+      <w:numPr>
+        <w:ilvl w:val="0"/>
+        <w:numId w:val="1"/>
+      </w:numPr>
       <w:spacing w:after="0" w:before="480"/>
+      <w:contextualSpacing w:val="false"/>
+      <w:outlineLvl w:val="0"/>
     </w:pPr>
     <w:rPr>
       <w:rFonts w:ascii="Cambria" w:cs="" w:hAnsi="Cambria"/>
@@ -649,12 +797,15 @@
         <w:numId w:val="1"/>
       </w:numPr>
       <w:spacing w:after="0" w:before="200"/>
+      <w:contextualSpacing w:val="false"/>
       <w:outlineLvl w:val="1"/>
     </w:pPr>
     <w:rPr>
       <w:rFonts w:ascii="Cambria" w:cs="" w:hAnsi="Cambria"/>
       <w:b/>
       <w:bCs/>
+      <w:i/>
+      <w:iCs/>
       <w:color w:val="4F81BD"/>
       <w:sz w:val="26"/>
       <w:szCs w:val="26"/>
@@ -672,6 +823,7 @@
         <w:numId w:val="1"/>
       </w:numPr>
       <w:spacing w:after="0" w:before="200"/>
+      <w:contextualSpacing w:val="false"/>
       <w:outlineLvl w:val="2"/>
     </w:pPr>
     <w:rPr>
@@ -679,6 +831,8 @@
       <w:b/>
       <w:bCs/>
       <w:color w:val="4F81BD"/>
+      <w:sz w:val="28"/>
+      <w:szCs w:val="28"/>
     </w:rPr>
   </w:style>
   <w:style w:styleId="style15" w:type="character">
@@ -742,6 +896,7 @@
     <w:pPr>
       <w:keepNext/>
       <w:spacing w:after="120" w:before="240"/>
+      <w:contextualSpacing w:val="false"/>
     </w:pPr>
     <w:rPr>
       <w:rFonts w:ascii="Arial" w:cs="Mangal" w:eastAsia="Microsoft YaHei" w:hAnsi="Arial"/>
@@ -755,6 +910,7 @@
     <w:next w:val="style22"/>
     <w:pPr>
       <w:spacing w:after="120" w:before="0"/>
+      <w:contextualSpacing w:val="false"/>
     </w:pPr>
     <w:rPr/>
   </w:style>
@@ -774,6 +930,7 @@
     <w:pPr>
       <w:suppressLineNumbers/>
       <w:spacing w:after="120" w:before="120"/>
+      <w:contextualSpacing w:val="false"/>
     </w:pPr>
     <w:rPr>
       <w:rFonts w:cs="Mangal"/>
@@ -805,6 +962,7 @@
         <w:tab w:leader="none" w:pos="9072" w:val="right"/>
       </w:tabs>
       <w:spacing w:after="0" w:before="0" w:line="100" w:lineRule="atLeast"/>
+      <w:contextualSpacing w:val="false"/>
     </w:pPr>
     <w:rPr/>
   </w:style>
@@ -819,6 +977,7 @@
         <w:tab w:leader="none" w:pos="9072" w:val="right"/>
       </w:tabs>
       <w:spacing w:after="0" w:before="0" w:line="100" w:lineRule="atLeast"/>
+      <w:contextualSpacing w:val="false"/>
     </w:pPr>
     <w:rPr/>
   </w:style>

</xml_diff>